<commit_message>
Added comments to UAT tests results
</commit_message>
<xml_diff>
--- a/assets/uat/TestScenarioBorrowBook.docx
+++ b/assets/uat/TestScenarioBorrowBook.docx
@@ -152,6 +152,54 @@
           </w:tcPr>
           <w:p>
             <w:r>
+              <w:t>24/08/2014</w:t>
+            </w:r>
+          </w:p>
+        </w:tc>
+        <w:tc>
+          <w:tcPr>
+            <w:tcW w:w="2160" w:type="dxa"/>
+          </w:tcPr>
+          <w:p>
+            <w:r>
+              <w:t>Sam Stow</w:t>
+            </w:r>
+          </w:p>
+        </w:tc>
+        <w:tc>
+          <w:tcPr>
+            <w:tcW w:w="3798" w:type="dxa"/>
+          </w:tcPr>
+          <w:p>
+            <w:r>
+              <w:t>Initial Draft</w:t>
+            </w:r>
+          </w:p>
+        </w:tc>
+      </w:tr>
+      <w:tr>
+        <w:tc>
+          <w:tcPr>
+            <w:tcW w:w="1440" w:type="dxa"/>
+          </w:tcPr>
+          <w:p>
+            <w:r>
+              <w:t>1</w:t>
+            </w:r>
+            <w:r>
+              <w:t>.</w:t>
+            </w:r>
+            <w:r>
+              <w:t>0</w:t>
+            </w:r>
+          </w:p>
+        </w:tc>
+        <w:tc>
+          <w:tcPr>
+            <w:tcW w:w="1440" w:type="dxa"/>
+          </w:tcPr>
+          <w:p>
+            <w:r>
               <w:t>24</w:t>
             </w:r>
             <w:r>
@@ -184,8 +232,10 @@
           </w:tcPr>
           <w:p>
             <w:r>
-              <w:t>Initial Draft</w:t>
-            </w:r>
+              <w:t>Completed first tests</w:t>
+            </w:r>
+            <w:bookmarkStart w:id="2" w:name="_GoBack"/>
+            <w:bookmarkEnd w:id="2"/>
           </w:p>
         </w:tc>
       </w:tr>
@@ -388,7 +438,7 @@
       <w:pPr>
         <w:pStyle w:val="Heading2"/>
       </w:pPr>
-      <w:bookmarkStart w:id="2" w:name="_Toc43786489"/>
+      <w:bookmarkStart w:id="3" w:name="_Toc43786489"/>
       <w:r>
         <w:t>Use Case</w:t>
       </w:r>
@@ -409,9 +459,10 @@
         <w:pStyle w:val="Heading2"/>
       </w:pPr>
       <w:r>
+        <w:lastRenderedPageBreak/>
         <w:t>Test Components</w:t>
       </w:r>
-      <w:bookmarkEnd w:id="2"/>
+      <w:bookmarkEnd w:id="3"/>
       <w:r>
         <w:t>/Requirements</w:t>
       </w:r>
@@ -426,7 +477,6 @@
         <w:pStyle w:val="ListBullet"/>
       </w:pPr>
       <w:r>
-        <w:lastRenderedPageBreak/>
         <w:t>Library members wish to borrow a book.</w:t>
       </w:r>
     </w:p>
@@ -434,7 +484,7 @@
       <w:pPr>
         <w:pStyle w:val="Heading2"/>
       </w:pPr>
-      <w:bookmarkStart w:id="3" w:name="_Toc43786490"/>
+      <w:bookmarkStart w:id="4" w:name="_Toc43786490"/>
       <w:r>
         <w:t>User Groups</w:t>
       </w:r>
@@ -454,7 +504,7 @@
       <w:r>
         <w:br w:type="page"/>
       </w:r>
-      <w:bookmarkEnd w:id="3"/>
+      <w:bookmarkEnd w:id="4"/>
       <w:r>
         <w:lastRenderedPageBreak/>
         <w:t xml:space="preserve">Script </w:t>
@@ -473,17 +523,17 @@
       <w:pPr>
         <w:pStyle w:val="Heading3"/>
       </w:pPr>
-      <w:bookmarkStart w:id="4" w:name="_Toc43786491"/>
+      <w:bookmarkStart w:id="5" w:name="_Toc43786491"/>
       <w:r>
         <w:t>Script Description</w:t>
       </w:r>
-      <w:bookmarkEnd w:id="4"/>
+      <w:bookmarkEnd w:id="5"/>
     </w:p>
     <w:p>
       <w:pPr>
         <w:pStyle w:val="ListBullet"/>
       </w:pPr>
-      <w:bookmarkStart w:id="5" w:name="_Toc43786492"/>
+      <w:bookmarkStart w:id="6" w:name="_Toc43786492"/>
       <w:r>
         <w:t>This script covers the case where a user has a valid library membership and has no borrowing restrictions and borrows an available book.</w:t>
       </w:r>
@@ -495,7 +545,7 @@
       <w:r>
         <w:t>Testing Requirements</w:t>
       </w:r>
-      <w:bookmarkEnd w:id="5"/>
+      <w:bookmarkEnd w:id="6"/>
     </w:p>
     <w:p>
       <w:r>
@@ -1106,7 +1156,7 @@
       <w:pPr>
         <w:pStyle w:val="Heading3"/>
       </w:pPr>
-      <w:bookmarkStart w:id="6" w:name="_Toc43786494"/>
+      <w:bookmarkStart w:id="7" w:name="_Toc43786494"/>
       <w:r>
         <w:t>Post-conditions</w:t>
       </w:r>
@@ -1163,7 +1213,7 @@
         <w:lastRenderedPageBreak/>
         <w:t>Script Steps</w:t>
       </w:r>
-      <w:bookmarkEnd w:id="6"/>
+      <w:bookmarkEnd w:id="7"/>
     </w:p>
     <w:tbl>
       <w:tblPr>
@@ -17268,8 +17318,6 @@
             <w:r>
               <w:t>2</w:t>
             </w:r>
-            <w:bookmarkStart w:id="7" w:name="_GoBack"/>
-            <w:bookmarkEnd w:id="7"/>
             <w:r>
               <w:t>-1</w:t>
             </w:r>
@@ -17547,7 +17595,7 @@
         <w:noProof/>
         <w:sz w:val="16"/>
       </w:rPr>
-      <w:t>26</w:t>
+      <w:t>2</w:t>
     </w:r>
     <w:r>
       <w:rPr>
@@ -22547,7 +22595,7 @@
 </file>
 
 <file path=customXml/itemProps1.xml><?xml version="1.0" encoding="utf-8"?>
-<ds:datastoreItem xmlns:ds="http://schemas.openxmlformats.org/officeDocument/2006/customXml" ds:itemID="{04CE3604-0A66-2A43-B160-9866B9965D19}">
+<ds:datastoreItem xmlns:ds="http://schemas.openxmlformats.org/officeDocument/2006/customXml" ds:itemID="{BE03A0AE-0030-C940-BF70-6C6AFEE85E2D}">
   <ds:schemaRefs>
     <ds:schemaRef ds:uri="http://schemas.openxmlformats.org/officeDocument/2006/bibliography"/>
   </ds:schemaRefs>

</xml_diff>